<commit_message>
made changes in charter
</commit_message>
<xml_diff>
--- a/1.INITIATION PHASE/Project Charter/Team4_Project_Charter_V2.docx
+++ b/1.INITIATION PHASE/Project Charter/Team4_Project_Charter_V2.docx
@@ -72,8 +72,16 @@
               <w:spacing w:before="240" w:after="240"/>
             </w:pPr>
             <w:r>
-              <w:t>Project Title  CleckShopHub</w:t>
-            </w:r>
+              <w:t>Project Title</w:t>
+            </w:r>
+            <w:r>
+              <w:t xml:space="preserve">: </w:t>
+            </w:r>
+            <w:proofErr w:type="spellStart"/>
+            <w:r>
+              <w:t>CleckShopHub</w:t>
+            </w:r>
+            <w:proofErr w:type="spellEnd"/>
           </w:p>
         </w:tc>
       </w:tr>
@@ -111,8 +119,8 @@
       </w:tblPr>
       <w:tblGrid>
         <w:gridCol w:w="1155"/>
-        <w:gridCol w:w="1260"/>
-        <w:gridCol w:w="6435"/>
+        <w:gridCol w:w="1447"/>
+        <w:gridCol w:w="6248"/>
       </w:tblGrid>
       <w:tr>
         <w:trPr>
@@ -145,7 +153,7 @@
         </w:tc>
         <w:tc>
           <w:tcPr>
-            <w:tcW w:w="1260" w:type="dxa"/>
+            <w:tcW w:w="1447" w:type="dxa"/>
             <w:tcBorders>
               <w:top w:val="single" w:sz="6" w:space="0" w:color="000000"/>
               <w:left w:val="nil"/>
@@ -170,7 +178,7 @@
         </w:tc>
         <w:tc>
           <w:tcPr>
-            <w:tcW w:w="6435" w:type="dxa"/>
+            <w:tcW w:w="6248" w:type="dxa"/>
             <w:tcBorders>
               <w:top w:val="single" w:sz="6" w:space="0" w:color="000000"/>
               <w:left w:val="nil"/>
@@ -225,7 +233,7 @@
         </w:tc>
         <w:tc>
           <w:tcPr>
-            <w:tcW w:w="1260" w:type="dxa"/>
+            <w:tcW w:w="1447" w:type="dxa"/>
             <w:tcBorders>
               <w:top w:val="nil"/>
               <w:left w:val="nil"/>
@@ -250,7 +258,7 @@
         </w:tc>
         <w:tc>
           <w:tcPr>
-            <w:tcW w:w="6435" w:type="dxa"/>
+            <w:tcW w:w="6248" w:type="dxa"/>
             <w:tcBorders>
               <w:top w:val="nil"/>
               <w:left w:val="nil"/>
@@ -308,7 +316,7 @@
         </w:tc>
         <w:tc>
           <w:tcPr>
-            <w:tcW w:w="1260" w:type="dxa"/>
+            <w:tcW w:w="1447" w:type="dxa"/>
             <w:tcBorders>
               <w:top w:val="nil"/>
               <w:left w:val="nil"/>
@@ -329,11 +337,14 @@
             <w:r>
               <w:t xml:space="preserve"> </w:t>
             </w:r>
+            <w:r>
+              <w:t>05/05/2024</w:t>
+            </w:r>
           </w:p>
         </w:tc>
         <w:tc>
           <w:tcPr>
-            <w:tcW w:w="6435" w:type="dxa"/>
+            <w:tcW w:w="6248" w:type="dxa"/>
             <w:tcBorders>
               <w:top w:val="nil"/>
               <w:left w:val="nil"/>
@@ -433,7 +444,25 @@
                 <w:color w:val="0D0D0D"/>
                 <w:highlight w:val="white"/>
               </w:rPr>
-              <w:t>The project aims to develop an e-commerce website platform for independent local businesses located in a vibrant suburb of Cleckhuddersfax. These local businesses have grown and offer local products. As national chains and convenience stores are expanding, the local stores are realizing that they need to adapt different measures to satisfy the needs of the customers.</w:t>
+              <w:t xml:space="preserve">The project aims to develop an e-commerce website platform for independent local businesses located in a vibrant suburb of </w:t>
+            </w:r>
+            <w:proofErr w:type="spellStart"/>
+            <w:r>
+              <w:rPr>
+                <w:rFonts w:ascii="Roboto" w:eastAsia="Roboto" w:hAnsi="Roboto" w:cs="Roboto"/>
+                <w:color w:val="0D0D0D"/>
+                <w:highlight w:val="white"/>
+              </w:rPr>
+              <w:t>Cleckhuddersfax</w:t>
+            </w:r>
+            <w:proofErr w:type="spellEnd"/>
+            <w:r>
+              <w:rPr>
+                <w:rFonts w:ascii="Roboto" w:eastAsia="Roboto" w:hAnsi="Roboto" w:cs="Roboto"/>
+                <w:color w:val="0D0D0D"/>
+                <w:highlight w:val="white"/>
+              </w:rPr>
+              <w:t>. These local businesses have grown and offer local products. As national chains and convenience stores are expanding, the local stores are realizing that they need to adapt different measures to satisfy the needs of the customers.</w:t>
             </w:r>
           </w:p>
           <w:p>
@@ -564,7 +593,25 @@
                 <w:color w:val="0D0D0D"/>
                 <w:highlight w:val="white"/>
               </w:rPr>
-              <w:t xml:space="preserve">All things considered, the e-commerce website is a perfect example of a modern and cultural fusion. CleckShopHub </w:t>
+              <w:t xml:space="preserve">All things considered, the e-commerce website is a perfect example of a modern and cultural fusion. </w:t>
+            </w:r>
+            <w:proofErr w:type="spellStart"/>
+            <w:r>
+              <w:rPr>
+                <w:rFonts w:ascii="Roboto" w:eastAsia="Roboto" w:hAnsi="Roboto" w:cs="Roboto"/>
+                <w:color w:val="0D0D0D"/>
+                <w:highlight w:val="white"/>
+              </w:rPr>
+              <w:t>CleckShopHub</w:t>
+            </w:r>
+            <w:proofErr w:type="spellEnd"/>
+            <w:r>
+              <w:rPr>
+                <w:rFonts w:ascii="Roboto" w:eastAsia="Roboto" w:hAnsi="Roboto" w:cs="Roboto"/>
+                <w:color w:val="0D0D0D"/>
+                <w:highlight w:val="white"/>
+              </w:rPr>
+              <w:t xml:space="preserve"> </w:t>
             </w:r>
             <w:r>
               <w:rPr>
@@ -661,7 +708,23 @@
               <w:spacing w:before="240"/>
             </w:pPr>
             <w:r>
-              <w:t>Establish an online marketplace, called Cleckshophub, to let inhabitants of Cleckhuddersfax buy locally produced goods by filling the gap between convenience shop hours and consumer schedules.</w:t>
+              <w:t xml:space="preserve">Establish an online marketplace, called </w:t>
+            </w:r>
+            <w:proofErr w:type="spellStart"/>
+            <w:r>
+              <w:t>Cleckshophub</w:t>
+            </w:r>
+            <w:proofErr w:type="spellEnd"/>
+            <w:r>
+              <w:t xml:space="preserve">, to let inhabitants of </w:t>
+            </w:r>
+            <w:proofErr w:type="spellStart"/>
+            <w:r>
+              <w:t>Cleckhuddersfax</w:t>
+            </w:r>
+            <w:proofErr w:type="spellEnd"/>
+            <w:r>
+              <w:t xml:space="preserve"> buy locally produced goods by filling the gap between convenience shop hours and consumer schedules.</w:t>
             </w:r>
           </w:p>
           <w:p>
@@ -1984,8 +2047,13 @@
                     <w:spacing w:line="240" w:lineRule="auto"/>
                     <w:jc w:val="center"/>
                   </w:pPr>
+                  <w:proofErr w:type="spellStart"/>
                   <w:r>
-                    <w:t>Biliyas Maharjan</w:t>
+                    <w:t>Biliyas</w:t>
+                  </w:r>
+                  <w:proofErr w:type="spellEnd"/>
+                  <w:r>
+                    <w:t xml:space="preserve"> Maharjan</w:t>
                   </w:r>
                 </w:p>
               </w:tc>
@@ -2294,8 +2362,13 @@
                     <w:spacing w:line="240" w:lineRule="auto"/>
                     <w:jc w:val="center"/>
                   </w:pPr>
+                  <w:proofErr w:type="spellStart"/>
                   <w:r>
-                    <w:t>Shasank Shrestha</w:t>
+                    <w:t>Shasank</w:t>
+                  </w:r>
+                  <w:proofErr w:type="spellEnd"/>
+                  <w:r>
+                    <w:t xml:space="preserve"> Shrestha</w:t>
                   </w:r>
                 </w:p>
               </w:tc>
@@ -2604,8 +2677,13 @@
                     <w:spacing w:line="240" w:lineRule="auto"/>
                     <w:jc w:val="center"/>
                   </w:pPr>
+                  <w:proofErr w:type="spellStart"/>
                   <w:r>
-                    <w:t>Sushan Bhandari</w:t>
+                    <w:t>Sushan</w:t>
+                  </w:r>
+                  <w:proofErr w:type="spellEnd"/>
+                  <w:r>
+                    <w:t xml:space="preserve"> Bhandari</w:t>
                   </w:r>
                 </w:p>
               </w:tc>
@@ -2969,10 +3047,18 @@
               <w:t>Team Recorder and Documentation Manager</w:t>
             </w:r>
             <w:r>
-              <w:t xml:space="preserve">            </w:t>
-            </w:r>
-            <w:r>
-              <w:t xml:space="preserve"> (Primary role</w:t>
+              <w:t xml:space="preserve">          </w:t>
+            </w:r>
+            <w:proofErr w:type="gramStart"/>
+            <w:r>
+              <w:t xml:space="preserve">  </w:t>
+            </w:r>
+            <w:r>
+              <w:t xml:space="preserve"> (</w:t>
+            </w:r>
+            <w:proofErr w:type="gramEnd"/>
+            <w:r>
+              <w:t>Primary role</w:t>
             </w:r>
             <w:r>
               <w:t>: Resource Investigator</w:t>
@@ -3008,7 +3094,15 @@
               <w:spacing w:before="240" w:after="240"/>
             </w:pPr>
             <w:r>
-              <w:t xml:space="preserve"> Biliyas Maharjan</w:t>
+              <w:t xml:space="preserve"> </w:t>
+            </w:r>
+            <w:proofErr w:type="spellStart"/>
+            <w:r>
+              <w:t>Biliyas</w:t>
+            </w:r>
+            <w:proofErr w:type="spellEnd"/>
+            <w:r>
+              <w:t xml:space="preserve"> Maharjan</w:t>
             </w:r>
           </w:p>
         </w:tc>
@@ -3118,7 +3212,15 @@
               <w:spacing w:before="240" w:after="240"/>
             </w:pPr>
             <w:r>
-              <w:t xml:space="preserve"> Shasank Shrestha</w:t>
+              <w:t xml:space="preserve"> </w:t>
+            </w:r>
+            <w:proofErr w:type="spellStart"/>
+            <w:r>
+              <w:t>Shasank</w:t>
+            </w:r>
+            <w:proofErr w:type="spellEnd"/>
+            <w:r>
+              <w:t xml:space="preserve"> Shrestha</w:t>
             </w:r>
           </w:p>
         </w:tc>
@@ -3201,7 +3303,15 @@
               <w:t>Team Recorder and Documentation Manager</w:t>
             </w:r>
             <w:r>
-              <w:t xml:space="preserve">        (Primary role: Team Worker</w:t>
+              <w:t xml:space="preserve">     </w:t>
+            </w:r>
+            <w:proofErr w:type="gramStart"/>
+            <w:r>
+              <w:t xml:space="preserve">   (</w:t>
+            </w:r>
+            <w:proofErr w:type="gramEnd"/>
+            <w:r>
+              <w:t>Primary role: Team Worker</w:t>
             </w:r>
             <w:r>
               <w:t>)</w:t>
@@ -3233,8 +3343,13 @@
             <w:pPr>
               <w:spacing w:before="240" w:after="240"/>
             </w:pPr>
-            <w:r>
-              <w:t>Sushan Bhandari</w:t>
+            <w:proofErr w:type="spellStart"/>
+            <w:r>
+              <w:t>Sushan</w:t>
+            </w:r>
+            <w:proofErr w:type="spellEnd"/>
+            <w:r>
+              <w:t xml:space="preserve"> Bhandari</w:t>
             </w:r>
           </w:p>
         </w:tc>

</xml_diff>